<commit_message>
added 2 classes: chart_props and chart. Added customise tab.
</commit_message>
<xml_diff>
--- a/test.docx
+++ b/test.docx
@@ -559,6 +559,98 @@
         <w:br w:type="page"/>
       </w:r>
     </w:p>
+    <w:p>
+      <w:r>
+        <w:t>Lorem ipsum dolor sit amet. 2019-04-25 08:54:57</w:t>
+      </w:r>
+    </w:p>
+    <w:p>
+      <w:r>
+        <w:drawing>
+          <wp:inline xmlns:a="http://schemas.openxmlformats.org/drawingml/2006/main" xmlns:pic="http://schemas.openxmlformats.org/drawingml/2006/picture">
+            <wp:extent cx="5715000" cy="5086350"/>
+            <wp:docPr id="13" name="Picture 13"/>
+            <wp:cNvGraphicFramePr>
+              <a:graphicFrameLocks noChangeAspect="1"/>
+            </wp:cNvGraphicFramePr>
+            <a:graphic>
+              <a:graphicData uri="http://schemas.openxmlformats.org/drawingml/2006/picture">
+                <pic:pic>
+                  <pic:nvPicPr>
+                    <pic:cNvPr id="0" name="fileName.png"/>
+                    <pic:cNvPicPr/>
+                  </pic:nvPicPr>
+                  <pic:blipFill>
+                    <a:blip r:embed="rId13"/>
+                    <a:stretch>
+                      <a:fillRect/>
+                    </a:stretch>
+                  </pic:blipFill>
+                  <pic:spPr>
+                    <a:xfrm>
+                      <a:off x="0" y="0"/>
+                      <a:ext cx="5715000" cy="5086350"/>
+                    </a:xfrm>
+                    <a:prstGeom prst="rect"/>
+                  </pic:spPr>
+                </pic:pic>
+              </a:graphicData>
+            </a:graphic>
+          </wp:inline>
+        </w:drawing>
+      </w:r>
+    </w:p>
+    <w:p>
+      <w:r>
+        <w:br w:type="page"/>
+      </w:r>
+    </w:p>
+    <w:p>
+      <w:r>
+        <w:t>Lorem ipsum dolor sit amet. 2019-04-25 11:05:29</w:t>
+      </w:r>
+    </w:p>
+    <w:p>
+      <w:r>
+        <w:drawing>
+          <wp:inline xmlns:a="http://schemas.openxmlformats.org/drawingml/2006/main" xmlns:pic="http://schemas.openxmlformats.org/drawingml/2006/picture">
+            <wp:extent cx="5715000" cy="5086350"/>
+            <wp:docPr id="14" name="Picture 14"/>
+            <wp:cNvGraphicFramePr>
+              <a:graphicFrameLocks noChangeAspect="1"/>
+            </wp:cNvGraphicFramePr>
+            <a:graphic>
+              <a:graphicData uri="http://schemas.openxmlformats.org/drawingml/2006/picture">
+                <pic:pic>
+                  <pic:nvPicPr>
+                    <pic:cNvPr id="0" name="fileName.png"/>
+                    <pic:cNvPicPr/>
+                  </pic:nvPicPr>
+                  <pic:blipFill>
+                    <a:blip r:embed="rId14"/>
+                    <a:stretch>
+                      <a:fillRect/>
+                    </a:stretch>
+                  </pic:blipFill>
+                  <pic:spPr>
+                    <a:xfrm>
+                      <a:off x="0" y="0"/>
+                      <a:ext cx="5715000" cy="5086350"/>
+                    </a:xfrm>
+                    <a:prstGeom prst="rect"/>
+                  </pic:spPr>
+                </pic:pic>
+              </a:graphicData>
+            </a:graphic>
+          </wp:inline>
+        </w:drawing>
+      </w:r>
+    </w:p>
+    <w:p>
+      <w:r>
+        <w:br w:type="page"/>
+      </w:r>
+    </w:p>
     <w:sectPr>
       <w:pgSz w:w="12240" w:h="15840"/>
       <w:pgMar w:top="1440" w:right="1800" w:bottom="1440" w:left="1800" w:header="720" w:footer="720" w:gutter="0"/>

</xml_diff>

<commit_message>
added controls to chart form. word saving procedure edited.
</commit_message>
<xml_diff>
--- a/test.docx
+++ b/test.docx
@@ -4,49 +4,14 @@
   <w:body>
     <w:p>
       <w:r>
-        <w:t>Lorem ipsum dolor sit amet. 2019-04-24 10:40:37</w:t>
-      </w:r>
-    </w:p>
-    <w:p>
-      <w:r>
-        <w:t>Lorem ipsum dolor sit amet. 2019-04-24 10:41:03</w:t>
-      </w:r>
-    </w:p>
-    <w:p>
-      <w:r>
-        <w:t>Lorem ipsum dolor sit amet. 2019-04-24 10:41:05</w:t>
-      </w:r>
-    </w:p>
-    <w:p>
-      <w:r>
-        <w:t>Lorem ipsum dolor sit amet. 2019-04-24 10:41:07</w:t>
-      </w:r>
-    </w:p>
-    <w:p>
-      <w:r>
-        <w:t>Lorem ipsum dolor sit amet. 2019-04-24 10:41:08</w:t>
-      </w:r>
-    </w:p>
-    <w:p>
-      <w:r>
-        <w:t>Lorem ipsum dolor sit amet. 2019-04-24 10:41:09</w:t>
-      </w:r>
-    </w:p>
-    <w:p>
-      <w:r>
-        <w:t>Lorem ipsum dolor sit amet. 2019-04-24 10:41:10</w:t>
-      </w:r>
-    </w:p>
-    <w:p>
-      <w:r>
-        <w:t>Lorem ipsum dolor sit amet. 2019-04-24 11:03:18</w:t>
+        <w:t>График добавлен. 2019-05-02 14:42:29</w:t>
       </w:r>
     </w:p>
     <w:p>
       <w:r>
         <w:drawing>
           <wp:inline xmlns:a="http://schemas.openxmlformats.org/drawingml/2006/main" xmlns:pic="http://schemas.openxmlformats.org/drawingml/2006/picture">
-            <wp:extent cx="6943725" cy="6181725"/>
+            <wp:extent cx="5715000" cy="2905125"/>
             <wp:docPr id="1" name="Picture 1"/>
             <wp:cNvGraphicFramePr>
               <a:graphicFrameLocks noChangeAspect="1"/>
@@ -67,7 +32,7 @@
                   <pic:spPr>
                     <a:xfrm>
                       <a:off x="0" y="0"/>
-                      <a:ext cx="6943725" cy="6181725"/>
+                      <a:ext cx="5715000" cy="2905125"/>
                     </a:xfrm>
                     <a:prstGeom prst="rect"/>
                   </pic:spPr>
@@ -80,14 +45,49 @@
     </w:p>
     <w:p>
       <w:r>
-        <w:t>Lorem ipsum dolor sit amet. 2019-04-24 11:03:37</w:t>
+        <w:t>D:/opencv/Python/stend/s1p.s1p</w:t>
+      </w:r>
+    </w:p>
+    <w:p>
+      <w:r>
+        <w:t>s68.s2p</w:t>
+      </w:r>
+    </w:p>
+    <w:p>
+      <w:r>
+        <w:t>s69.s2p</w:t>
+      </w:r>
+    </w:p>
+    <w:p>
+      <w:r>
+        <w:t>s78.s2p</w:t>
+      </w:r>
+    </w:p>
+    <w:p>
+      <w:r>
+        <w:t>s89.s2p</w:t>
+      </w:r>
+    </w:p>
+    <w:p>
+      <w:r>
+        <w:t>s610.s2p</w:t>
+      </w:r>
+    </w:p>
+    <w:p>
+      <w:r>
+        <w:br w:type="page"/>
+      </w:r>
+    </w:p>
+    <w:p>
+      <w:r>
+        <w:t>График добавлен. 2019-05-02 14:45:48</w:t>
       </w:r>
     </w:p>
     <w:p>
       <w:r>
         <w:drawing>
           <wp:inline xmlns:a="http://schemas.openxmlformats.org/drawingml/2006/main" xmlns:pic="http://schemas.openxmlformats.org/drawingml/2006/picture">
-            <wp:extent cx="6943725" cy="6181725"/>
+            <wp:extent cx="5715000" cy="2905125"/>
             <wp:docPr id="2" name="Picture 2"/>
             <wp:cNvGraphicFramePr>
               <a:graphicFrameLocks noChangeAspect="1"/>
@@ -108,7 +108,7 @@
                   <pic:spPr>
                     <a:xfrm>
                       <a:off x="0" y="0"/>
-                      <a:ext cx="6943725" cy="6181725"/>
+                      <a:ext cx="5715000" cy="2905125"/>
                     </a:xfrm>
                     <a:prstGeom prst="rect"/>
                   </pic:spPr>
@@ -121,529 +121,32 @@
     </w:p>
     <w:p>
       <w:r>
-        <w:t>Lorem ipsum dolor sit amet. 2019-04-24 11:03:40</w:t>
+        <w:t>D:/opencv/Python/stend/s1p.s1p</w:t>
       </w:r>
     </w:p>
     <w:p>
       <w:r>
-        <w:drawing>
-          <wp:inline xmlns:a="http://schemas.openxmlformats.org/drawingml/2006/main" xmlns:pic="http://schemas.openxmlformats.org/drawingml/2006/picture">
-            <wp:extent cx="6943725" cy="6181725"/>
-            <wp:docPr id="3" name="Picture 3"/>
-            <wp:cNvGraphicFramePr>
-              <a:graphicFrameLocks noChangeAspect="1"/>
-            </wp:cNvGraphicFramePr>
-            <a:graphic>
-              <a:graphicData uri="http://schemas.openxmlformats.org/drawingml/2006/picture">
-                <pic:pic>
-                  <pic:nvPicPr>
-                    <pic:cNvPr id="0" name="image.png"/>
-                    <pic:cNvPicPr/>
-                  </pic:nvPicPr>
-                  <pic:blipFill>
-                    <a:blip r:embed="rId9"/>
-                    <a:stretch>
-                      <a:fillRect/>
-                    </a:stretch>
-                  </pic:blipFill>
-                  <pic:spPr>
-                    <a:xfrm>
-                      <a:off x="0" y="0"/>
-                      <a:ext cx="6943725" cy="6181725"/>
-                    </a:xfrm>
-                    <a:prstGeom prst="rect"/>
-                  </pic:spPr>
-                </pic:pic>
-              </a:graphicData>
-            </a:graphic>
-          </wp:inline>
-        </w:drawing>
+        <w:t>s68.s2p</w:t>
       </w:r>
     </w:p>
     <w:p>
       <w:r>
-        <w:t>Lorem ipsum dolor sit amet. 2019-04-24 11:04:42</w:t>
+        <w:t>s69.s2p</w:t>
       </w:r>
     </w:p>
     <w:p>
       <w:r>
-        <w:drawing>
-          <wp:inline xmlns:a="http://schemas.openxmlformats.org/drawingml/2006/main" xmlns:pic="http://schemas.openxmlformats.org/drawingml/2006/picture">
-            <wp:extent cx="6943725" cy="6181725"/>
-            <wp:docPr id="4" name="Picture 4"/>
-            <wp:cNvGraphicFramePr>
-              <a:graphicFrameLocks noChangeAspect="1"/>
-            </wp:cNvGraphicFramePr>
-            <a:graphic>
-              <a:graphicData uri="http://schemas.openxmlformats.org/drawingml/2006/picture">
-                <pic:pic>
-                  <pic:nvPicPr>
-                    <pic:cNvPr id="0" name="image.png"/>
-                    <pic:cNvPicPr/>
-                  </pic:nvPicPr>
-                  <pic:blipFill>
-                    <a:blip r:embed="rId9"/>
-                    <a:stretch>
-                      <a:fillRect/>
-                    </a:stretch>
-                  </pic:blipFill>
-                  <pic:spPr>
-                    <a:xfrm>
-                      <a:off x="0" y="0"/>
-                      <a:ext cx="6943725" cy="6181725"/>
-                    </a:xfrm>
-                    <a:prstGeom prst="rect"/>
-                  </pic:spPr>
-                </pic:pic>
-              </a:graphicData>
-            </a:graphic>
-          </wp:inline>
-        </w:drawing>
+        <w:t>s78.s2p</w:t>
       </w:r>
     </w:p>
     <w:p>
       <w:r>
-        <w:t>Lorem ipsum dolor sit amet. 2019-04-24 11:04:43</w:t>
+        <w:t>s89.s2p</w:t>
       </w:r>
     </w:p>
     <w:p>
       <w:r>
-        <w:drawing>
-          <wp:inline xmlns:a="http://schemas.openxmlformats.org/drawingml/2006/main" xmlns:pic="http://schemas.openxmlformats.org/drawingml/2006/picture">
-            <wp:extent cx="6943725" cy="6181725"/>
-            <wp:docPr id="5" name="Picture 5"/>
-            <wp:cNvGraphicFramePr>
-              <a:graphicFrameLocks noChangeAspect="1"/>
-            </wp:cNvGraphicFramePr>
-            <a:graphic>
-              <a:graphicData uri="http://schemas.openxmlformats.org/drawingml/2006/picture">
-                <pic:pic>
-                  <pic:nvPicPr>
-                    <pic:cNvPr id="0" name="image.png"/>
-                    <pic:cNvPicPr/>
-                  </pic:nvPicPr>
-                  <pic:blipFill>
-                    <a:blip r:embed="rId9"/>
-                    <a:stretch>
-                      <a:fillRect/>
-                    </a:stretch>
-                  </pic:blipFill>
-                  <pic:spPr>
-                    <a:xfrm>
-                      <a:off x="0" y="0"/>
-                      <a:ext cx="6943725" cy="6181725"/>
-                    </a:xfrm>
-                    <a:prstGeom prst="rect"/>
-                  </pic:spPr>
-                </pic:pic>
-              </a:graphicData>
-            </a:graphic>
-          </wp:inline>
-        </w:drawing>
-      </w:r>
-    </w:p>
-    <w:p>
-      <w:r>
-        <w:t>Lorem ipsum dolor sit amet. 2019-04-24 11:04:45</w:t>
-      </w:r>
-    </w:p>
-    <w:p>
-      <w:r>
-        <w:drawing>
-          <wp:inline xmlns:a="http://schemas.openxmlformats.org/drawingml/2006/main" xmlns:pic="http://schemas.openxmlformats.org/drawingml/2006/picture">
-            <wp:extent cx="6943725" cy="6181725"/>
-            <wp:docPr id="6" name="Picture 6"/>
-            <wp:cNvGraphicFramePr>
-              <a:graphicFrameLocks noChangeAspect="1"/>
-            </wp:cNvGraphicFramePr>
-            <a:graphic>
-              <a:graphicData uri="http://schemas.openxmlformats.org/drawingml/2006/picture">
-                <pic:pic>
-                  <pic:nvPicPr>
-                    <pic:cNvPr id="0" name="image.png"/>
-                    <pic:cNvPicPr/>
-                  </pic:nvPicPr>
-                  <pic:blipFill>
-                    <a:blip r:embed="rId9"/>
-                    <a:stretch>
-                      <a:fillRect/>
-                    </a:stretch>
-                  </pic:blipFill>
-                  <pic:spPr>
-                    <a:xfrm>
-                      <a:off x="0" y="0"/>
-                      <a:ext cx="6943725" cy="6181725"/>
-                    </a:xfrm>
-                    <a:prstGeom prst="rect"/>
-                  </pic:spPr>
-                </pic:pic>
-              </a:graphicData>
-            </a:graphic>
-          </wp:inline>
-        </w:drawing>
-      </w:r>
-    </w:p>
-    <w:p>
-      <w:r>
-        <w:t>Lorem ipsum dolor sit amet. 2019-04-24 11:06:55</w:t>
-      </w:r>
-    </w:p>
-    <w:p>
-      <w:r>
-        <w:drawing>
-          <wp:inline xmlns:a="http://schemas.openxmlformats.org/drawingml/2006/main" xmlns:pic="http://schemas.openxmlformats.org/drawingml/2006/picture">
-            <wp:extent cx="3810000" cy="3390900"/>
-            <wp:docPr id="7" name="Picture 7"/>
-            <wp:cNvGraphicFramePr>
-              <a:graphicFrameLocks noChangeAspect="1"/>
-            </wp:cNvGraphicFramePr>
-            <a:graphic>
-              <a:graphicData uri="http://schemas.openxmlformats.org/drawingml/2006/picture">
-                <pic:pic>
-                  <pic:nvPicPr>
-                    <pic:cNvPr id="0" name="fileName.png"/>
-                    <pic:cNvPicPr/>
-                  </pic:nvPicPr>
-                  <pic:blipFill>
-                    <a:blip r:embed="rId10"/>
-                    <a:stretch>
-                      <a:fillRect/>
-                    </a:stretch>
-                  </pic:blipFill>
-                  <pic:spPr>
-                    <a:xfrm>
-                      <a:off x="0" y="0"/>
-                      <a:ext cx="3810000" cy="3390900"/>
-                    </a:xfrm>
-                    <a:prstGeom prst="rect"/>
-                  </pic:spPr>
-                </pic:pic>
-              </a:graphicData>
-            </a:graphic>
-          </wp:inline>
-        </w:drawing>
-      </w:r>
-    </w:p>
-    <w:p>
-      <w:r>
-        <w:br w:type="page"/>
-      </w:r>
-    </w:p>
-    <w:p>
-      <w:r>
-        <w:t>Lorem ipsum dolor sit amet. 2019-04-24 11:06:57</w:t>
-      </w:r>
-    </w:p>
-    <w:p>
-      <w:r>
-        <w:drawing>
-          <wp:inline xmlns:a="http://schemas.openxmlformats.org/drawingml/2006/main" xmlns:pic="http://schemas.openxmlformats.org/drawingml/2006/picture">
-            <wp:extent cx="3810000" cy="3390900"/>
-            <wp:docPr id="8" name="Picture 8"/>
-            <wp:cNvGraphicFramePr>
-              <a:graphicFrameLocks noChangeAspect="1"/>
-            </wp:cNvGraphicFramePr>
-            <a:graphic>
-              <a:graphicData uri="http://schemas.openxmlformats.org/drawingml/2006/picture">
-                <pic:pic>
-                  <pic:nvPicPr>
-                    <pic:cNvPr id="0" name="image.png"/>
-                    <pic:cNvPicPr/>
-                  </pic:nvPicPr>
-                  <pic:blipFill>
-                    <a:blip r:embed="rId10"/>
-                    <a:stretch>
-                      <a:fillRect/>
-                    </a:stretch>
-                  </pic:blipFill>
-                  <pic:spPr>
-                    <a:xfrm>
-                      <a:off x="0" y="0"/>
-                      <a:ext cx="3810000" cy="3390900"/>
-                    </a:xfrm>
-                    <a:prstGeom prst="rect"/>
-                  </pic:spPr>
-                </pic:pic>
-              </a:graphicData>
-            </a:graphic>
-          </wp:inline>
-        </w:drawing>
-      </w:r>
-    </w:p>
-    <w:p>
-      <w:r>
-        <w:br w:type="page"/>
-      </w:r>
-    </w:p>
-    <w:p>
-      <w:r>
-        <w:t>Lorem ipsum dolor sit amet. 2019-04-24 11:07:33</w:t>
-      </w:r>
-    </w:p>
-    <w:p>
-      <w:r>
-        <w:drawing>
-          <wp:inline xmlns:a="http://schemas.openxmlformats.org/drawingml/2006/main" xmlns:pic="http://schemas.openxmlformats.org/drawingml/2006/picture">
-            <wp:extent cx="7620000" cy="6781800"/>
-            <wp:docPr id="9" name="Picture 9"/>
-            <wp:cNvGraphicFramePr>
-              <a:graphicFrameLocks noChangeAspect="1"/>
-            </wp:cNvGraphicFramePr>
-            <a:graphic>
-              <a:graphicData uri="http://schemas.openxmlformats.org/drawingml/2006/picture">
-                <pic:pic>
-                  <pic:nvPicPr>
-                    <pic:cNvPr id="0" name="fileName.png"/>
-                    <pic:cNvPicPr/>
-                  </pic:nvPicPr>
-                  <pic:blipFill>
-                    <a:blip r:embed="rId11"/>
-                    <a:stretch>
-                      <a:fillRect/>
-                    </a:stretch>
-                  </pic:blipFill>
-                  <pic:spPr>
-                    <a:xfrm>
-                      <a:off x="0" y="0"/>
-                      <a:ext cx="7620000" cy="6781800"/>
-                    </a:xfrm>
-                    <a:prstGeom prst="rect"/>
-                  </pic:spPr>
-                </pic:pic>
-              </a:graphicData>
-            </a:graphic>
-          </wp:inline>
-        </w:drawing>
-      </w:r>
-    </w:p>
-    <w:p>
-      <w:r>
-        <w:br w:type="page"/>
-      </w:r>
-    </w:p>
-    <w:p>
-      <w:r>
-        <w:t>Lorem ipsum dolor sit amet. 2019-04-24 11:08:01</w:t>
-      </w:r>
-    </w:p>
-    <w:p>
-      <w:r>
-        <w:drawing>
-          <wp:inline xmlns:a="http://schemas.openxmlformats.org/drawingml/2006/main" xmlns:pic="http://schemas.openxmlformats.org/drawingml/2006/picture">
-            <wp:extent cx="5715000" cy="5086350"/>
-            <wp:docPr id="10" name="Picture 10"/>
-            <wp:cNvGraphicFramePr>
-              <a:graphicFrameLocks noChangeAspect="1"/>
-            </wp:cNvGraphicFramePr>
-            <a:graphic>
-              <a:graphicData uri="http://schemas.openxmlformats.org/drawingml/2006/picture">
-                <pic:pic>
-                  <pic:nvPicPr>
-                    <pic:cNvPr id="0" name="fileName.png"/>
-                    <pic:cNvPicPr/>
-                  </pic:nvPicPr>
-                  <pic:blipFill>
-                    <a:blip r:embed="rId12"/>
-                    <a:stretch>
-                      <a:fillRect/>
-                    </a:stretch>
-                  </pic:blipFill>
-                  <pic:spPr>
-                    <a:xfrm>
-                      <a:off x="0" y="0"/>
-                      <a:ext cx="5715000" cy="5086350"/>
-                    </a:xfrm>
-                    <a:prstGeom prst="rect"/>
-                  </pic:spPr>
-                </pic:pic>
-              </a:graphicData>
-            </a:graphic>
-          </wp:inline>
-        </w:drawing>
-      </w:r>
-    </w:p>
-    <w:p>
-      <w:r>
-        <w:br w:type="page"/>
-      </w:r>
-    </w:p>
-    <w:p>
-      <w:r>
-        <w:t>Lorem ipsum dolor sit amet. 2019-04-24 11:22:48</w:t>
-      </w:r>
-    </w:p>
-    <w:p>
-      <w:r>
-        <w:drawing>
-          <wp:inline xmlns:a="http://schemas.openxmlformats.org/drawingml/2006/main" xmlns:pic="http://schemas.openxmlformats.org/drawingml/2006/picture">
-            <wp:extent cx="5715000" cy="5086350"/>
-            <wp:docPr id="11" name="Picture 11"/>
-            <wp:cNvGraphicFramePr>
-              <a:graphicFrameLocks noChangeAspect="1"/>
-            </wp:cNvGraphicFramePr>
-            <a:graphic>
-              <a:graphicData uri="http://schemas.openxmlformats.org/drawingml/2006/picture">
-                <pic:pic>
-                  <pic:nvPicPr>
-                    <pic:cNvPr id="0" name="image.png"/>
-                    <pic:cNvPicPr/>
-                  </pic:nvPicPr>
-                  <pic:blipFill>
-                    <a:blip r:embed="rId12"/>
-                    <a:stretch>
-                      <a:fillRect/>
-                    </a:stretch>
-                  </pic:blipFill>
-                  <pic:spPr>
-                    <a:xfrm>
-                      <a:off x="0" y="0"/>
-                      <a:ext cx="5715000" cy="5086350"/>
-                    </a:xfrm>
-                    <a:prstGeom prst="rect"/>
-                  </pic:spPr>
-                </pic:pic>
-              </a:graphicData>
-            </a:graphic>
-          </wp:inline>
-        </w:drawing>
-      </w:r>
-    </w:p>
-    <w:p>
-      <w:r>
-        <w:br w:type="page"/>
-      </w:r>
-    </w:p>
-    <w:p>
-      <w:r>
-        <w:t>Lorem ipsum dolor sit amet. 2019-04-24 11:22:50</w:t>
-      </w:r>
-    </w:p>
-    <w:p>
-      <w:r>
-        <w:drawing>
-          <wp:inline xmlns:a="http://schemas.openxmlformats.org/drawingml/2006/main" xmlns:pic="http://schemas.openxmlformats.org/drawingml/2006/picture">
-            <wp:extent cx="5715000" cy="5086350"/>
-            <wp:docPr id="12" name="Picture 12"/>
-            <wp:cNvGraphicFramePr>
-              <a:graphicFrameLocks noChangeAspect="1"/>
-            </wp:cNvGraphicFramePr>
-            <a:graphic>
-              <a:graphicData uri="http://schemas.openxmlformats.org/drawingml/2006/picture">
-                <pic:pic>
-                  <pic:nvPicPr>
-                    <pic:cNvPr id="0" name="image.png"/>
-                    <pic:cNvPicPr/>
-                  </pic:nvPicPr>
-                  <pic:blipFill>
-                    <a:blip r:embed="rId12"/>
-                    <a:stretch>
-                      <a:fillRect/>
-                    </a:stretch>
-                  </pic:blipFill>
-                  <pic:spPr>
-                    <a:xfrm>
-                      <a:off x="0" y="0"/>
-                      <a:ext cx="5715000" cy="5086350"/>
-                    </a:xfrm>
-                    <a:prstGeom prst="rect"/>
-                  </pic:spPr>
-                </pic:pic>
-              </a:graphicData>
-            </a:graphic>
-          </wp:inline>
-        </w:drawing>
-      </w:r>
-    </w:p>
-    <w:p>
-      <w:r>
-        <w:br w:type="page"/>
-      </w:r>
-    </w:p>
-    <w:p>
-      <w:r>
-        <w:t>Lorem ipsum dolor sit amet. 2019-04-25 08:54:57</w:t>
-      </w:r>
-    </w:p>
-    <w:p>
-      <w:r>
-        <w:drawing>
-          <wp:inline xmlns:a="http://schemas.openxmlformats.org/drawingml/2006/main" xmlns:pic="http://schemas.openxmlformats.org/drawingml/2006/picture">
-            <wp:extent cx="5715000" cy="5086350"/>
-            <wp:docPr id="13" name="Picture 13"/>
-            <wp:cNvGraphicFramePr>
-              <a:graphicFrameLocks noChangeAspect="1"/>
-            </wp:cNvGraphicFramePr>
-            <a:graphic>
-              <a:graphicData uri="http://schemas.openxmlformats.org/drawingml/2006/picture">
-                <pic:pic>
-                  <pic:nvPicPr>
-                    <pic:cNvPr id="0" name="fileName.png"/>
-                    <pic:cNvPicPr/>
-                  </pic:nvPicPr>
-                  <pic:blipFill>
-                    <a:blip r:embed="rId13"/>
-                    <a:stretch>
-                      <a:fillRect/>
-                    </a:stretch>
-                  </pic:blipFill>
-                  <pic:spPr>
-                    <a:xfrm>
-                      <a:off x="0" y="0"/>
-                      <a:ext cx="5715000" cy="5086350"/>
-                    </a:xfrm>
-                    <a:prstGeom prst="rect"/>
-                  </pic:spPr>
-                </pic:pic>
-              </a:graphicData>
-            </a:graphic>
-          </wp:inline>
-        </w:drawing>
-      </w:r>
-    </w:p>
-    <w:p>
-      <w:r>
-        <w:br w:type="page"/>
-      </w:r>
-    </w:p>
-    <w:p>
-      <w:r>
-        <w:t>Lorem ipsum dolor sit amet. 2019-04-25 11:05:29</w:t>
-      </w:r>
-    </w:p>
-    <w:p>
-      <w:r>
-        <w:drawing>
-          <wp:inline xmlns:a="http://schemas.openxmlformats.org/drawingml/2006/main" xmlns:pic="http://schemas.openxmlformats.org/drawingml/2006/picture">
-            <wp:extent cx="5715000" cy="5086350"/>
-            <wp:docPr id="14" name="Picture 14"/>
-            <wp:cNvGraphicFramePr>
-              <a:graphicFrameLocks noChangeAspect="1"/>
-            </wp:cNvGraphicFramePr>
-            <a:graphic>
-              <a:graphicData uri="http://schemas.openxmlformats.org/drawingml/2006/picture">
-                <pic:pic>
-                  <pic:nvPicPr>
-                    <pic:cNvPr id="0" name="fileName.png"/>
-                    <pic:cNvPicPr/>
-                  </pic:nvPicPr>
-                  <pic:blipFill>
-                    <a:blip r:embed="rId14"/>
-                    <a:stretch>
-                      <a:fillRect/>
-                    </a:stretch>
-                  </pic:blipFill>
-                  <pic:spPr>
-                    <a:xfrm>
-                      <a:off x="0" y="0"/>
-                      <a:ext cx="5715000" cy="5086350"/>
-                    </a:xfrm>
-                    <a:prstGeom prst="rect"/>
-                  </pic:spPr>
-                </pic:pic>
-              </a:graphicData>
-            </a:graphic>
-          </wp:inline>
-        </w:drawing>
+        <w:t>s610.s2p</w:t>
       </w:r>
     </w:p>
     <w:p>

</xml_diff>

<commit_message>
floating model, titles, corrected spinners min values
</commit_message>
<xml_diff>
--- a/test.docx
+++ b/test.docx
@@ -147,6 +147,118 @@
     <w:p>
       <w:r>
         <w:t>s610.s2p</w:t>
+      </w:r>
+    </w:p>
+    <w:p>
+      <w:r>
+        <w:br w:type="page"/>
+      </w:r>
+    </w:p>
+    <w:p>
+      <w:r>
+        <w:t>График добавлен. 2019-05-02 15:23:28</w:t>
+      </w:r>
+    </w:p>
+    <w:p>
+      <w:r>
+        <w:drawing>
+          <wp:inline xmlns:a="http://schemas.openxmlformats.org/drawingml/2006/main" xmlns:pic="http://schemas.openxmlformats.org/drawingml/2006/picture">
+            <wp:extent cx="5715000" cy="3400425"/>
+            <wp:docPr id="3" name="Picture 3"/>
+            <wp:cNvGraphicFramePr>
+              <a:graphicFrameLocks noChangeAspect="1"/>
+            </wp:cNvGraphicFramePr>
+            <a:graphic>
+              <a:graphicData uri="http://schemas.openxmlformats.org/drawingml/2006/picture">
+                <pic:pic>
+                  <pic:nvPicPr>
+                    <pic:cNvPr id="0" name="fileName.png"/>
+                    <pic:cNvPicPr/>
+                  </pic:nvPicPr>
+                  <pic:blipFill>
+                    <a:blip r:embed="rId10"/>
+                    <a:stretch>
+                      <a:fillRect/>
+                    </a:stretch>
+                  </pic:blipFill>
+                  <pic:spPr>
+                    <a:xfrm>
+                      <a:off x="0" y="0"/>
+                      <a:ext cx="5715000" cy="3400425"/>
+                    </a:xfrm>
+                    <a:prstGeom prst="rect"/>
+                  </pic:spPr>
+                </pic:pic>
+              </a:graphicData>
+            </a:graphic>
+          </wp:inline>
+        </w:drawing>
+      </w:r>
+    </w:p>
+    <w:p>
+      <w:r>
+        <w:br w:type="page"/>
+      </w:r>
+    </w:p>
+    <w:p>
+      <w:r>
+        <w:t>График добавлен. 2019-05-02 15:24:09</w:t>
+      </w:r>
+    </w:p>
+    <w:p>
+      <w:r>
+        <w:drawing>
+          <wp:inline xmlns:a="http://schemas.openxmlformats.org/drawingml/2006/main" xmlns:pic="http://schemas.openxmlformats.org/drawingml/2006/picture">
+            <wp:extent cx="5715000" cy="3400425"/>
+            <wp:docPr id="4" name="Picture 4"/>
+            <wp:cNvGraphicFramePr>
+              <a:graphicFrameLocks noChangeAspect="1"/>
+            </wp:cNvGraphicFramePr>
+            <a:graphic>
+              <a:graphicData uri="http://schemas.openxmlformats.org/drawingml/2006/picture">
+                <pic:pic>
+                  <pic:nvPicPr>
+                    <pic:cNvPr id="0" name="image.png"/>
+                    <pic:cNvPicPr/>
+                  </pic:nvPicPr>
+                  <pic:blipFill>
+                    <a:blip r:embed="rId10"/>
+                    <a:stretch>
+                      <a:fillRect/>
+                    </a:stretch>
+                  </pic:blipFill>
+                  <pic:spPr>
+                    <a:xfrm>
+                      <a:off x="0" y="0"/>
+                      <a:ext cx="5715000" cy="3400425"/>
+                    </a:xfrm>
+                    <a:prstGeom prst="rect"/>
+                  </pic:spPr>
+                </pic:pic>
+              </a:graphicData>
+            </a:graphic>
+          </wp:inline>
+        </w:drawing>
+      </w:r>
+    </w:p>
+    <w:p>
+      <w:r>
+        <w:t>D:/opencv/Python/stend/s1p.s1p</w:t>
+      </w:r>
+    </w:p>
+    <w:p>
+      <w:r>
+        <w:t>s68.s2p</w:t>
+      </w:r>
+    </w:p>
+    <w:p>
+      <w:r>
+        <w:t>s69.s2p</w:t>
+      </w:r>
+    </w:p>
+    <w:p>
+      <w:r>
+        <w:t>s78.s2p</w:t>
       </w:r>
     </w:p>
     <w:p>

</xml_diff>

<commit_message>
update border by viewAll event (right mouse click after zooming)
</commit_message>
<xml_diff>
--- a/test.docx
+++ b/test.docx
@@ -231,6 +231,72 @@
                     <a:xfrm>
                       <a:off x="0" y="0"/>
                       <a:ext cx="5715000" cy="3400425"/>
+                    </a:xfrm>
+                    <a:prstGeom prst="rect"/>
+                  </pic:spPr>
+                </pic:pic>
+              </a:graphicData>
+            </a:graphic>
+          </wp:inline>
+        </w:drawing>
+      </w:r>
+    </w:p>
+    <w:p>
+      <w:r>
+        <w:t>D:/opencv/Python/stend/s1p.s1p</w:t>
+      </w:r>
+    </w:p>
+    <w:p>
+      <w:r>
+        <w:t>s68.s2p</w:t>
+      </w:r>
+    </w:p>
+    <w:p>
+      <w:r>
+        <w:t>s69.s2p</w:t>
+      </w:r>
+    </w:p>
+    <w:p>
+      <w:r>
+        <w:t>s78.s2p</w:t>
+      </w:r>
+    </w:p>
+    <w:p>
+      <w:r>
+        <w:br w:type="page"/>
+      </w:r>
+    </w:p>
+    <w:p>
+      <w:r>
+        <w:t>График добавлен. 2019-05-11 08:27:40</w:t>
+      </w:r>
+    </w:p>
+    <w:p>
+      <w:r>
+        <w:drawing>
+          <wp:inline xmlns:a="http://schemas.openxmlformats.org/drawingml/2006/main" xmlns:pic="http://schemas.openxmlformats.org/drawingml/2006/picture">
+            <wp:extent cx="11791950" cy="4105274"/>
+            <wp:docPr id="5" name="Picture 5"/>
+            <wp:cNvGraphicFramePr>
+              <a:graphicFrameLocks noChangeAspect="1"/>
+            </wp:cNvGraphicFramePr>
+            <a:graphic>
+              <a:graphicData uri="http://schemas.openxmlformats.org/drawingml/2006/picture">
+                <pic:pic>
+                  <pic:nvPicPr>
+                    <pic:cNvPr id="0" name="fileName.jpg"/>
+                    <pic:cNvPicPr/>
+                  </pic:nvPicPr>
+                  <pic:blipFill>
+                    <a:blip r:embed="rId11"/>
+                    <a:stretch>
+                      <a:fillRect/>
+                    </a:stretch>
+                  </pic:blipFill>
+                  <pic:spPr>
+                    <a:xfrm>
+                      <a:off x="0" y="0"/>
+                      <a:ext cx="11791950" cy="4105274"/>
                     </a:xfrm>
                     <a:prstGeom prst="rect"/>
                   </pic:spPr>

</xml_diff>

<commit_message>
Add crosshair. Fixed autorange by actual data values
</commit_message>
<xml_diff>
--- a/test.docx
+++ b/test.docx
@@ -332,6 +332,72 @@
         <w:br w:type="page"/>
       </w:r>
     </w:p>
+    <w:p>
+      <w:r>
+        <w:t>График добавлен. 2019-05-11 11:14:28</w:t>
+      </w:r>
+    </w:p>
+    <w:p>
+      <w:r>
+        <w:drawing>
+          <wp:inline xmlns:a="http://schemas.openxmlformats.org/drawingml/2006/main" xmlns:pic="http://schemas.openxmlformats.org/drawingml/2006/picture">
+            <wp:extent cx="10020300" cy="4105274"/>
+            <wp:docPr id="6" name="Picture 6"/>
+            <wp:cNvGraphicFramePr>
+              <a:graphicFrameLocks noChangeAspect="1"/>
+            </wp:cNvGraphicFramePr>
+            <a:graphic>
+              <a:graphicData uri="http://schemas.openxmlformats.org/drawingml/2006/picture">
+                <pic:pic>
+                  <pic:nvPicPr>
+                    <pic:cNvPr id="0" name="fileName.jpg"/>
+                    <pic:cNvPicPr/>
+                  </pic:nvPicPr>
+                  <pic:blipFill>
+                    <a:blip r:embed="rId12"/>
+                    <a:stretch>
+                      <a:fillRect/>
+                    </a:stretch>
+                  </pic:blipFill>
+                  <pic:spPr>
+                    <a:xfrm>
+                      <a:off x="0" y="0"/>
+                      <a:ext cx="10020300" cy="4105274"/>
+                    </a:xfrm>
+                    <a:prstGeom prst="rect"/>
+                  </pic:spPr>
+                </pic:pic>
+              </a:graphicData>
+            </a:graphic>
+          </wp:inline>
+        </w:drawing>
+      </w:r>
+    </w:p>
+    <w:p>
+      <w:r>
+        <w:t>D:/opencv/Python/stend/s1p.s1p</w:t>
+      </w:r>
+    </w:p>
+    <w:p>
+      <w:r>
+        <w:t>s68.s2p</w:t>
+      </w:r>
+    </w:p>
+    <w:p>
+      <w:r>
+        <w:t>s69.s2p</w:t>
+      </w:r>
+    </w:p>
+    <w:p>
+      <w:r>
+        <w:t>s78.s2p</w:t>
+      </w:r>
+    </w:p>
+    <w:p>
+      <w:r>
+        <w:br w:type="page"/>
+      </w:r>
+    </w:p>
     <w:sectPr>
       <w:pgSz w:w="12240" w:h="15840"/>
       <w:pgMar w:top="1440" w:right="1800" w:bottom="1440" w:left="1800" w:header="720" w:footer="720" w:gutter="0"/>

</xml_diff>

<commit_message>
Remove indents from heads of data files
</commit_message>
<xml_diff>
--- a/test.docx
+++ b/test.docx
@@ -450,6 +450,62 @@
         <w:br w:type="page"/>
       </w:r>
     </w:p>
+    <w:p>
+      <w:r>
+        <w:t>График добавлен. 2019-05-23 08:31:12</w:t>
+      </w:r>
+    </w:p>
+    <w:p>
+      <w:r>
+        <w:drawing>
+          <wp:inline xmlns:a="http://schemas.openxmlformats.org/drawingml/2006/main" xmlns:pic="http://schemas.openxmlformats.org/drawingml/2006/picture">
+            <wp:extent cx="11906250" cy="4276725"/>
+            <wp:docPr id="7" name="Picture 7"/>
+            <wp:cNvGraphicFramePr>
+              <a:graphicFrameLocks noChangeAspect="1"/>
+            </wp:cNvGraphicFramePr>
+            <a:graphic>
+              <a:graphicData uri="http://schemas.openxmlformats.org/drawingml/2006/picture">
+                <pic:pic>
+                  <pic:nvPicPr>
+                    <pic:cNvPr id="0" name="fileName.jpg"/>
+                    <pic:cNvPicPr/>
+                  </pic:nvPicPr>
+                  <pic:blipFill>
+                    <a:blip r:embed="rId12"/>
+                    <a:stretch>
+                      <a:fillRect/>
+                    </a:stretch>
+                  </pic:blipFill>
+                  <pic:spPr>
+                    <a:xfrm>
+                      <a:off x="0" y="0"/>
+                      <a:ext cx="11906250" cy="4276725"/>
+                    </a:xfrm>
+                    <a:prstGeom prst="rect"/>
+                  </pic:spPr>
+                </pic:pic>
+              </a:graphicData>
+            </a:graphic>
+          </wp:inline>
+        </w:drawing>
+      </w:r>
+    </w:p>
+    <w:p>
+      <w:r>
+        <w:t>D:/opencv/Python/stend/s79.s2p</w:t>
+      </w:r>
+    </w:p>
+    <w:p>
+      <w:r>
+        <w:t>D:/opencv/Python/stend/s89.s2p</w:t>
+      </w:r>
+    </w:p>
+    <w:p>
+      <w:r>
+        <w:br w:type="page"/>
+      </w:r>
+    </w:p>
     <w:sectPr>
       <w:pgSz w:w="12240" w:h="15840"/>
       <w:pgMar w:top="1440" w:right="1800" w:bottom="1440" w:left="1800" w:header="720" w:footer="720" w:gutter="0"/>

</xml_diff>

<commit_message>
smp Rx re, Rx im, S11
</commit_message>
<xml_diff>
--- a/test.docx
+++ b/test.docx
@@ -172,10 +172,7 @@
     <w:p>
       <w:r>
         <w:lastRenderedPageBreak/>
-        <w:t xml:space="preserve">График добавлен. 2019-05-02 </w:t>
-      </w:r>
-      <w:r>
-        <w:t>15:23:28</w:t>
+        <w:t>График добавлен. 2019-05-02 15:23:28</w:t>
       </w:r>
     </w:p>
     <w:p>
@@ -444,29 +441,160 @@
       </w:r>
     </w:p>
     <w:p>
-      <w:bookmarkStart w:id="0" w:name="_GoBack"/>
-      <w:bookmarkEnd w:id="0"/>
       <w:r>
         <w:br w:type="page"/>
       </w:r>
     </w:p>
     <w:p>
       <w:r>
+        <w:lastRenderedPageBreak/>
         <w:t>График добавлен. 2019-05-23 08:31:12</w:t>
       </w:r>
     </w:p>
     <w:p>
       <w:r>
+        <w:rPr>
+          <w:noProof/>
+          <w:lang w:val="ru-RU" w:eastAsia="ru-RU"/>
+        </w:rPr>
         <w:drawing>
-          <wp:inline xmlns:a="http://schemas.openxmlformats.org/drawingml/2006/main" xmlns:pic="http://schemas.openxmlformats.org/drawingml/2006/picture">
+          <wp:inline distT="0" distB="0" distL="0" distR="0">
             <wp:extent cx="11906250" cy="4276725"/>
+            <wp:effectExtent l="0" t="0" r="0" b="0"/>
             <wp:docPr id="7" name="Picture 7"/>
             <wp:cNvGraphicFramePr>
-              <a:graphicFrameLocks noChangeAspect="1"/>
+              <a:graphicFrameLocks xmlns:a="http://schemas.openxmlformats.org/drawingml/2006/main" noChangeAspect="1"/>
             </wp:cNvGraphicFramePr>
-            <a:graphic>
+            <a:graphic xmlns:a="http://schemas.openxmlformats.org/drawingml/2006/main">
               <a:graphicData uri="http://schemas.openxmlformats.org/drawingml/2006/picture">
-                <pic:pic>
+                <pic:pic xmlns:pic="http://schemas.openxmlformats.org/drawingml/2006/picture">
+                  <pic:nvPicPr>
+                    <pic:cNvPr id="0" name="fileName.jpg"/>
+                    <pic:cNvPicPr/>
+                  </pic:nvPicPr>
+                  <pic:blipFill>
+                    <a:blip r:embed="rId10"/>
+                    <a:stretch>
+                      <a:fillRect/>
+                    </a:stretch>
+                  </pic:blipFill>
+                  <pic:spPr>
+                    <a:xfrm>
+                      <a:off x="0" y="0"/>
+                      <a:ext cx="11906250" cy="4276725"/>
+                    </a:xfrm>
+                    <a:prstGeom prst="rect">
+                      <a:avLst/>
+                    </a:prstGeom>
+                  </pic:spPr>
+                </pic:pic>
+              </a:graphicData>
+            </a:graphic>
+          </wp:inline>
+        </w:drawing>
+      </w:r>
+    </w:p>
+    <w:p>
+      <w:r>
+        <w:t>D:/opencv/Python/stend/s79.s2p</w:t>
+      </w:r>
+    </w:p>
+    <w:p>
+      <w:r>
+        <w:t>D:/opencv/Python/stend/s89.s2p</w:t>
+      </w:r>
+    </w:p>
+    <w:p>
+      <w:r>
+        <w:br w:type="page"/>
+      </w:r>
+    </w:p>
+    <w:p>
+      <w:r>
+        <w:lastRenderedPageBreak/>
+        <w:t>График добавлен. 2019-05-29 08:20:28</w:t>
+      </w:r>
+    </w:p>
+    <w:p>
+      <w:r>
+        <w:rPr>
+          <w:noProof/>
+          <w:lang w:val="ru-RU" w:eastAsia="ru-RU"/>
+        </w:rPr>
+        <w:drawing>
+          <wp:inline distT="0" distB="0" distL="0" distR="0">
+            <wp:extent cx="6457950" cy="2319696"/>
+            <wp:effectExtent l="0" t="0" r="0" b="4445"/>
+            <wp:docPr id="8" name="Picture 8"/>
+            <wp:cNvGraphicFramePr>
+              <a:graphicFrameLocks xmlns:a="http://schemas.openxmlformats.org/drawingml/2006/main" noChangeAspect="1"/>
+            </wp:cNvGraphicFramePr>
+            <a:graphic xmlns:a="http://schemas.openxmlformats.org/drawingml/2006/main">
+              <a:graphicData uri="http://schemas.openxmlformats.org/drawingml/2006/picture">
+                <pic:pic xmlns:pic="http://schemas.openxmlformats.org/drawingml/2006/picture">
+                  <pic:nvPicPr>
+                    <pic:cNvPr id="0" name="fileName.jpg"/>
+                    <pic:cNvPicPr/>
+                  </pic:nvPicPr>
+                  <pic:blipFill>
+                    <a:blip r:embed="rId11"/>
+                    <a:stretch>
+                      <a:fillRect/>
+                    </a:stretch>
+                  </pic:blipFill>
+                  <pic:spPr>
+                    <a:xfrm>
+                      <a:off x="0" y="0"/>
+                      <a:ext cx="6471299" cy="2324491"/>
+                    </a:xfrm>
+                    <a:prstGeom prst="rect">
+                      <a:avLst/>
+                    </a:prstGeom>
+                  </pic:spPr>
+                </pic:pic>
+              </a:graphicData>
+            </a:graphic>
+          </wp:inline>
+        </w:drawing>
+      </w:r>
+    </w:p>
+    <w:p>
+      <w:r>
+        <w:t>D:/opencv/Python/stend/s89.s2p</w:t>
+      </w:r>
+    </w:p>
+    <w:p>
+      <w:r>
+        <w:br w:type="page"/>
+      </w:r>
+    </w:p>
+    <w:p>
+      <w:r>
+        <w:lastRenderedPageBreak/>
+        <w:t xml:space="preserve">График добавлен. </w:t>
+      </w:r>
+      <w:r>
+        <w:t>2019-05-29 08:30:44</w:t>
+      </w:r>
+    </w:p>
+    <w:p>
+      <w:bookmarkStart w:id="0" w:name="_GoBack"/>
+      <w:r>
+        <w:rPr>
+          <w:noProof/>
+          <w:lang w:val="ru-RU" w:eastAsia="ru-RU"/>
+        </w:rPr>
+        <w:drawing>
+          <wp:inline distT="0" distB="0" distL="0" distR="0">
+            <wp:extent cx="6463665" cy="2321750"/>
+            <wp:effectExtent l="0" t="0" r="0" b="2540"/>
+            <wp:docPr id="9" name="Picture 9"/>
+            <wp:cNvGraphicFramePr>
+              <a:graphicFrameLocks xmlns:a="http://schemas.openxmlformats.org/drawingml/2006/main" noChangeAspect="1"/>
+            </wp:cNvGraphicFramePr>
+            <a:graphic xmlns:a="http://schemas.openxmlformats.org/drawingml/2006/main">
+              <a:graphicData uri="http://schemas.openxmlformats.org/drawingml/2006/picture">
+                <pic:pic xmlns:pic="http://schemas.openxmlformats.org/drawingml/2006/picture">
                   <pic:nvPicPr>
                     <pic:cNvPr id="0" name="fileName.jpg"/>
                     <pic:cNvPicPr/>
@@ -480,15 +608,23 @@
                   <pic:spPr>
                     <a:xfrm>
                       <a:off x="0" y="0"/>
-                      <a:ext cx="11906250" cy="4276725"/>
+                      <a:ext cx="6504982" cy="2336591"/>
                     </a:xfrm>
-                    <a:prstGeom prst="rect"/>
+                    <a:prstGeom prst="rect">
+                      <a:avLst/>
+                    </a:prstGeom>
                   </pic:spPr>
                 </pic:pic>
               </a:graphicData>
             </a:graphic>
           </wp:inline>
         </w:drawing>
+      </w:r>
+      <w:bookmarkEnd w:id="0"/>
+    </w:p>
+    <w:p>
+      <w:r>
+        <w:t>D:/opencv/Python/stend/s1p.s1p</w:t>
       </w:r>
     </w:p>
     <w:p>
@@ -12422,7 +12558,7 @@
 </file>
 
 <file path=customXml/itemProps1.xml><?xml version="1.0" encoding="utf-8"?>
-<ds:datastoreItem xmlns:ds="http://schemas.openxmlformats.org/officeDocument/2006/customXml" ds:itemID="{54854047-89C0-4507-A7F8-871BEC03949F}">
+<ds:datastoreItem xmlns:ds="http://schemas.openxmlformats.org/officeDocument/2006/customXml" ds:itemID="{51B46BF9-EB45-467D-B276-EDC464CE2AD0}">
   <ds:schemaRefs>
     <ds:schemaRef ds:uri="http://schemas.openxmlformats.org/officeDocument/2006/bibliography"/>
   </ds:schemaRefs>

</xml_diff>